<commit_message>
Jobsheet 6 Tugas Praktikum 1
</commit_message>
<xml_diff>
--- a/Jobsheet2.docx
+++ b/Jobsheet2.docx
@@ -427,7 +427,25 @@
           <w:szCs w:val="24"/>
           <w:lang w:val="id-ID" w:eastAsia="en-ID"/>
         </w:rPr>
-        <w:t>Kelas 2E</w:t>
+        <w:t xml:space="preserve">Kelas </w:t>
+      </w:r>
+      <w:r>
+        <w:rPr>
+          <w:color w:val="000000"/>
+          <w:sz w:val="24"/>
+          <w:szCs w:val="24"/>
+          <w:lang w:val="id-ID" w:eastAsia="en-ID"/>
+        </w:rPr>
+        <w:t>3</w:t>
+      </w:r>
+      <w:r>
+        <w:rPr>
+          <w:color w:val="000000"/>
+          <w:sz w:val="24"/>
+          <w:szCs w:val="24"/>
+          <w:lang w:val="id-ID" w:eastAsia="en-ID"/>
+        </w:rPr>
+        <w:t>E</w:t>
       </w:r>
     </w:p>
     <w:p>
@@ -2075,9 +2093,15 @@
         <w:rPr>
           <w:lang w:val="en-ID"/>
         </w:rPr>
-        <w:t>besar.</w:t>
-      </w:r>
-      <w:proofErr w:type="spellEnd"/>
+        <w:t>besar</w:t>
+      </w:r>
+      <w:proofErr w:type="spellEnd"/>
+      <w:r>
+        <w:rPr>
+          <w:lang w:val="en-ID"/>
+        </w:rPr>
+        <w:t>.</w:t>
+      </w:r>
     </w:p>
     <w:p>
       <w:pPr>
@@ -2435,9 +2459,15 @@
         <w:rPr>
           <w:lang w:val="en-ID"/>
         </w:rPr>
-        <w:t>aplikasi.</w:t>
-      </w:r>
-      <w:proofErr w:type="spellEnd"/>
+        <w:t>aplikasi</w:t>
+      </w:r>
+      <w:proofErr w:type="spellEnd"/>
+      <w:r>
+        <w:rPr>
+          <w:lang w:val="en-ID"/>
+        </w:rPr>
+        <w:t>.</w:t>
+      </w:r>
     </w:p>
     <w:p>
       <w:pPr>
@@ -2562,9 +2592,15 @@
         <w:rPr>
           <w:lang w:val="en-ID"/>
         </w:rPr>
-        <w:t>kode.</w:t>
-      </w:r>
-      <w:proofErr w:type="spellEnd"/>
+        <w:t>kode</w:t>
+      </w:r>
+      <w:proofErr w:type="spellEnd"/>
+      <w:r>
+        <w:rPr>
+          <w:lang w:val="en-ID"/>
+        </w:rPr>
+        <w:t>.</w:t>
+      </w:r>
     </w:p>
     <w:p>
       <w:pPr>
@@ -5268,7 +5304,21 @@
         <w:rPr>
           <w:lang w:val="en-ID"/>
         </w:rPr>
-        <w:t xml:space="preserve"> pengurangan.</w:t>
+        <w:t xml:space="preserve"> </w:t>
+      </w:r>
+      <w:proofErr w:type="spellStart"/>
+      <w:r>
+        <w:rPr>
+          <w:lang w:val="en-ID"/>
+        </w:rPr>
+        <w:t>pengurangan</w:t>
+      </w:r>
+      <w:proofErr w:type="spellEnd"/>
+      <w:r>
+        <w:rPr>
+          <w:lang w:val="en-ID"/>
+        </w:rPr>
+        <w:t>.</w:t>
       </w:r>
     </w:p>
     <w:p>
@@ -7288,14 +7338,14 @@
         <w:rPr>
           <w:lang w:val="en-ID"/>
         </w:rPr>
-        <w:t xml:space="preserve"> u</w:t>
-      </w:r>
-      <w:proofErr w:type="spellStart"/>
-      <w:r>
-        <w:rPr>
-          <w:lang w:val="en-ID"/>
-        </w:rPr>
-        <w:t>ntuk</w:t>
+        <w:t xml:space="preserve"> </w:t>
+      </w:r>
+      <w:proofErr w:type="spellStart"/>
+      <w:r>
+        <w:rPr>
+          <w:lang w:val="en-ID"/>
+        </w:rPr>
+        <w:t>untuk</w:t>
       </w:r>
       <w:proofErr w:type="spellEnd"/>
       <w:r>
@@ -9635,6 +9685,7 @@
       </w:pPr>
       <w:r>
         <w:rPr>
+          <w:noProof/>
           <w:lang w:val="en-ID"/>
         </w:rPr>
         <w:drawing>
@@ -9778,6 +9829,7 @@
       </w:pPr>
       <w:r>
         <w:rPr>
+          <w:noProof/>
           <w:lang w:val="en-ID"/>
         </w:rPr>
         <w:lastRenderedPageBreak/>
@@ -15317,6 +15369,7 @@
   <w:style w:type="character" w:default="1" w:styleId="DefaultParagraphFont">
     <w:name w:val="Default Paragraph Font"/>
     <w:uiPriority w:val="1"/>
+    <w:semiHidden/>
     <w:unhideWhenUsed/>
   </w:style>
   <w:style w:type="table" w:default="1" w:styleId="TableNormal">

</xml_diff>